<commit_message>
change in word document
</commit_message>
<xml_diff>
--- a/WordProblem.docx
+++ b/WordProblem.docx
@@ -33,6 +33,32 @@
           <w:lang w:val="de-DE"/>
         </w:rPr>
         <w:t>Dies ist mal keine Text-Datei, sondern eine Word-Datei.</w:t>
+      </w:r>
+    </w:p>
+    <w:p>
+      <w:pPr>
+        <w:rPr>
+          <w:lang w:val="de-DE"/>
+        </w:rPr>
+      </w:pPr>
+      <w:r>
+        <w:rPr>
+          <w:lang w:val="de-DE"/>
+        </w:rPr>
+        <w:t>Zweite Zeile:</w:t>
+      </w:r>
+    </w:p>
+    <w:p>
+      <w:pPr>
+        <w:rPr>
+          <w:lang w:val="de-DE"/>
+        </w:rPr>
+      </w:pPr>
+      <w:r>
+        <w:rPr>
+          <w:lang w:val="de-DE"/>
+        </w:rPr>
+        <w:t>Selbst, wenn ich jetzt etwas hinzufüge, werde ich die Änderungen nicht in der GUI sehen.</w:t>
       </w:r>
     </w:p>
     <w:p>

</xml_diff>